<commit_message>
Implement functionality to load questions in correct position with their data
Includes implementation of score, timer and answering questions.
Had to rebase to remove large file.
</commit_message>
<xml_diff>
--- a/preguntas para niveles.docx
+++ b/preguntas para niveles.docx
@@ -147,6 +147,28 @@
           <w:szCs w:val="24"/>
         </w:rPr>
         <w:t xml:space="preserve"> m</w:t>
+      </w:r>
+    </w:p>
+    <w:p>
+      <w:pPr>
+        <w:pStyle w:val="ListParagraph"/>
+        <w:rPr>
+          <w:rFonts w:ascii="Arial" w:hAnsi="Arial" w:cs="Arial"/>
+          <w:b/>
+          <w:bCs/>
+          <w:sz w:val="24"/>
+          <w:szCs w:val="24"/>
+        </w:rPr>
+      </w:pPr>
+      <w:r>
+        <w:rPr>
+          <w:rFonts w:ascii="Arial" w:hAnsi="Arial" w:cs="Arial"/>
+          <w:b/>
+          <w:bCs/>
+          <w:sz w:val="24"/>
+          <w:szCs w:val="24"/>
+        </w:rPr>
+        <w:t>5 puntos</w:t>
       </w:r>
     </w:p>
     <w:p>
@@ -414,6 +436,28 @@
         <w:pStyle w:val="ListParagraph"/>
         <w:rPr>
           <w:rFonts w:ascii="Arial" w:hAnsi="Arial" w:cs="Arial"/>
+          <w:b/>
+          <w:bCs/>
+          <w:sz w:val="24"/>
+          <w:szCs w:val="24"/>
+        </w:rPr>
+      </w:pPr>
+      <w:r>
+        <w:rPr>
+          <w:rFonts w:ascii="Arial" w:hAnsi="Arial" w:cs="Arial"/>
+          <w:b/>
+          <w:bCs/>
+          <w:sz w:val="24"/>
+          <w:szCs w:val="24"/>
+        </w:rPr>
+        <w:t>5 puntos</w:t>
+      </w:r>
+    </w:p>
+    <w:p>
+      <w:pPr>
+        <w:pStyle w:val="ListParagraph"/>
+        <w:rPr>
+          <w:rFonts w:ascii="Arial" w:hAnsi="Arial" w:cs="Arial"/>
           <w:color w:val="FF0000"/>
           <w:sz w:val="24"/>
           <w:szCs w:val="24"/>
@@ -682,6 +726,29 @@
         <w:pStyle w:val="ListParagraph"/>
         <w:rPr>
           <w:rFonts w:ascii="Arial" w:hAnsi="Arial" w:cs="Arial"/>
+          <w:b/>
+          <w:bCs/>
+          <w:sz w:val="24"/>
+          <w:szCs w:val="24"/>
+        </w:rPr>
+      </w:pPr>
+      <w:r>
+        <w:rPr>
+          <w:rFonts w:ascii="Arial" w:hAnsi="Arial" w:cs="Arial"/>
+          <w:b/>
+          <w:bCs/>
+          <w:sz w:val="24"/>
+          <w:szCs w:val="24"/>
+        </w:rPr>
+        <w:lastRenderedPageBreak/>
+        <w:t>10 puntos</w:t>
+      </w:r>
+    </w:p>
+    <w:p>
+      <w:pPr>
+        <w:pStyle w:val="ListParagraph"/>
+        <w:rPr>
+          <w:rFonts w:ascii="Arial" w:hAnsi="Arial" w:cs="Arial"/>
           <w:color w:val="FF0000"/>
           <w:sz w:val="24"/>
           <w:szCs w:val="24"/>
@@ -745,7 +812,6 @@
           <w:sz w:val="24"/>
           <w:szCs w:val="24"/>
         </w:rPr>
-        <w:lastRenderedPageBreak/>
         <w:drawing>
           <wp:inline distT="0" distB="0" distL="0" distR="0" wp14:anchorId="6317054A" wp14:editId="0532C5EC">
             <wp:extent cx="2604997" cy="2006600"/>
@@ -945,6 +1011,38 @@
         <w:pStyle w:val="ListParagraph"/>
         <w:rPr>
           <w:rFonts w:ascii="Arial" w:hAnsi="Arial" w:cs="Arial"/>
+          <w:b/>
+          <w:bCs/>
+          <w:sz w:val="24"/>
+          <w:szCs w:val="24"/>
+        </w:rPr>
+      </w:pPr>
+      <w:r>
+        <w:rPr>
+          <w:rFonts w:ascii="Arial" w:hAnsi="Arial" w:cs="Arial"/>
+          <w:b/>
+          <w:bCs/>
+          <w:sz w:val="24"/>
+          <w:szCs w:val="24"/>
+        </w:rPr>
+        <w:t>10</w:t>
+      </w:r>
+      <w:r>
+        <w:rPr>
+          <w:rFonts w:ascii="Arial" w:hAnsi="Arial" w:cs="Arial"/>
+          <w:b/>
+          <w:bCs/>
+          <w:sz w:val="24"/>
+          <w:szCs w:val="24"/>
+        </w:rPr>
+        <w:t xml:space="preserve"> puntos</w:t>
+      </w:r>
+    </w:p>
+    <w:p>
+      <w:pPr>
+        <w:pStyle w:val="ListParagraph"/>
+        <w:rPr>
+          <w:rFonts w:ascii="Arial" w:hAnsi="Arial" w:cs="Arial"/>
           <w:color w:val="FF0000"/>
           <w:sz w:val="24"/>
           <w:szCs w:val="24"/>
@@ -1008,6 +1106,16 @@
           <w:szCs w:val="24"/>
         </w:rPr>
       </w:pPr>
+      <w:r>
+        <w:rPr>
+          <w:rFonts w:ascii="Arial" w:hAnsi="Arial" w:cs="Arial"/>
+          <w:noProof/>
+          <w:color w:val="FF0000"/>
+          <w:sz w:val="24"/>
+          <w:szCs w:val="24"/>
+        </w:rPr>
+        <w:tab/>
+      </w:r>
       <w:r>
         <w:rPr>
           <w:rFonts w:ascii="Arial" w:hAnsi="Arial" w:cs="Arial"/>
@@ -1142,6 +1250,7 @@
           <w:sz w:val="24"/>
           <w:szCs w:val="24"/>
         </w:rPr>
+        <w:lastRenderedPageBreak/>
         <w:t>¿Es correcto que los castillos sólo van en los extremos de los muros?</w:t>
       </w:r>
     </w:p>
@@ -1161,6 +1270,28 @@
           <w:szCs w:val="24"/>
         </w:rPr>
         <w:t xml:space="preserve">No porque van también en intersecciones </w:t>
+      </w:r>
+    </w:p>
+    <w:p>
+      <w:pPr>
+        <w:ind w:left="720"/>
+        <w:rPr>
+          <w:rFonts w:ascii="Arial" w:hAnsi="Arial" w:cs="Arial"/>
+          <w:b/>
+          <w:bCs/>
+          <w:sz w:val="24"/>
+          <w:szCs w:val="24"/>
+        </w:rPr>
+      </w:pPr>
+      <w:r>
+        <w:rPr>
+          <w:rFonts w:ascii="Arial" w:hAnsi="Arial" w:cs="Arial"/>
+          <w:b/>
+          <w:bCs/>
+          <w:sz w:val="24"/>
+          <w:szCs w:val="24"/>
+        </w:rPr>
+        <w:t>10 puntos</w:t>
       </w:r>
     </w:p>
     <w:p>
@@ -1324,7 +1455,6 @@
           <w:sz w:val="32"/>
           <w:szCs w:val="32"/>
         </w:rPr>
-        <w:lastRenderedPageBreak/>
         <w:drawing>
           <wp:inline distT="0" distB="0" distL="0" distR="0" wp14:anchorId="0067A676" wp14:editId="65A5F284">
             <wp:extent cx="5612130" cy="4139565"/>
@@ -1381,6 +1511,7 @@
           <w:sz w:val="32"/>
           <w:szCs w:val="32"/>
         </w:rPr>
+        <w:lastRenderedPageBreak/>
         <w:drawing>
           <wp:inline distT="0" distB="0" distL="0" distR="0" wp14:anchorId="31491318" wp14:editId="22185FF3">
             <wp:extent cx="5612130" cy="1518285"/>
@@ -1485,17 +1616,14 @@
           <w:rFonts w:ascii="Arial" w:hAnsi="Arial" w:cs="Arial"/>
           <w:sz w:val="24"/>
           <w:szCs w:val="24"/>
-          <w:highlight w:val="yellow"/>
-        </w:rPr>
-      </w:pPr>
-      <w:r>
-        <w:rPr>
-          <w:rFonts w:ascii="Arial" w:hAnsi="Arial" w:cs="Arial"/>
-          <w:sz w:val="24"/>
-          <w:szCs w:val="24"/>
-          <w:highlight w:val="yellow"/>
-        </w:rPr>
-        <w:lastRenderedPageBreak/>
+        </w:rPr>
+      </w:pPr>
+      <w:r>
+        <w:rPr>
+          <w:rFonts w:ascii="Arial" w:hAnsi="Arial" w:cs="Arial"/>
+          <w:sz w:val="24"/>
+          <w:szCs w:val="24"/>
+        </w:rPr>
         <w:t>Si el muro mide x m de longitud</w:t>
       </w:r>
       <w:r>
@@ -1503,7 +1631,6 @@
           <w:rFonts w:ascii="Arial" w:hAnsi="Arial" w:cs="Arial"/>
           <w:sz w:val="24"/>
           <w:szCs w:val="24"/>
-          <w:highlight w:val="yellow"/>
         </w:rPr>
         <w:t xml:space="preserve"> y la altura entrepiso es de </w:t>
       </w:r>
@@ -1512,7 +1639,6 @@
           <w:rFonts w:ascii="Arial" w:hAnsi="Arial" w:cs="Arial"/>
           <w:sz w:val="24"/>
           <w:szCs w:val="24"/>
-          <w:highlight w:val="yellow"/>
         </w:rPr>
         <w:t>H</w:t>
       </w:r>
@@ -1521,7 +1647,6 @@
           <w:rFonts w:ascii="Arial" w:hAnsi="Arial" w:cs="Arial"/>
           <w:sz w:val="24"/>
           <w:szCs w:val="24"/>
-          <w:highlight w:val="yellow"/>
         </w:rPr>
         <w:t>, ¿Cuántos castillos deberían de colocarse</w:t>
       </w:r>
@@ -1530,16 +1655,22 @@
           <w:rFonts w:ascii="Arial" w:hAnsi="Arial" w:cs="Arial"/>
           <w:sz w:val="24"/>
           <w:szCs w:val="24"/>
-          <w:highlight w:val="yellow"/>
-        </w:rPr>
-        <w:t xml:space="preserve"> en los pretiles</w:t>
-      </w:r>
-      <w:r>
-        <w:rPr>
-          <w:rFonts w:ascii="Arial" w:hAnsi="Arial" w:cs="Arial"/>
-          <w:sz w:val="24"/>
-          <w:szCs w:val="24"/>
-          <w:highlight w:val="yellow"/>
+        </w:rPr>
+        <w:t xml:space="preserve"> en </w:t>
+      </w:r>
+      <w:r>
+        <w:rPr>
+          <w:rFonts w:ascii="Arial" w:hAnsi="Arial" w:cs="Arial"/>
+          <w:sz w:val="24"/>
+          <w:szCs w:val="24"/>
+        </w:rPr>
+        <w:t>el muro</w:t>
+      </w:r>
+      <w:r>
+        <w:rPr>
+          <w:rFonts w:ascii="Arial" w:hAnsi="Arial" w:cs="Arial"/>
+          <w:sz w:val="24"/>
+          <w:szCs w:val="24"/>
         </w:rPr>
         <w:t>?</w:t>
       </w:r>
@@ -1552,16 +1683,14 @@
           <w:color w:val="FF0000"/>
           <w:sz w:val="24"/>
           <w:szCs w:val="24"/>
-          <w:highlight w:val="yellow"/>
-        </w:rPr>
-      </w:pPr>
-      <w:r>
-        <w:rPr>
-          <w:rFonts w:ascii="Arial" w:hAnsi="Arial" w:cs="Arial"/>
-          <w:color w:val="FF0000"/>
-          <w:sz w:val="24"/>
-          <w:szCs w:val="24"/>
-          <w:highlight w:val="yellow"/>
+        </w:rPr>
+      </w:pPr>
+      <w:r>
+        <w:rPr>
+          <w:rFonts w:ascii="Arial" w:hAnsi="Arial" w:cs="Arial"/>
+          <w:color w:val="FF0000"/>
+          <w:sz w:val="24"/>
+          <w:szCs w:val="24"/>
         </w:rPr>
         <w:t>5.1.1 a) Existirán castillos a una</w:t>
       </w:r>
@@ -1571,7 +1700,6 @@
           <w:color w:val="FF0000"/>
           <w:sz w:val="24"/>
           <w:szCs w:val="24"/>
-          <w:highlight w:val="yellow"/>
         </w:rPr>
         <w:t xml:space="preserve"> </w:t>
       </w:r>
@@ -1581,7 +1709,6 @@
           <w:color w:val="FF0000"/>
           <w:sz w:val="24"/>
           <w:szCs w:val="24"/>
-          <w:highlight w:val="yellow"/>
         </w:rPr>
         <w:t>separación no mayor que 1.5</w:t>
       </w:r>
@@ -1591,7 +1718,6 @@
           <w:color w:val="FF0000"/>
           <w:sz w:val="24"/>
           <w:szCs w:val="24"/>
-          <w:highlight w:val="yellow"/>
         </w:rPr>
         <w:t xml:space="preserve"> </w:t>
       </w:r>
@@ -1602,7 +1728,6 @@
           <w:color w:val="FF0000"/>
           <w:sz w:val="24"/>
           <w:szCs w:val="24"/>
-          <w:highlight w:val="yellow"/>
         </w:rPr>
         <w:t>H(</w:t>
       </w:r>
@@ -1613,7 +1738,6 @@
           <w:color w:val="FF0000"/>
           <w:sz w:val="24"/>
           <w:szCs w:val="24"/>
-          <w:highlight w:val="yellow"/>
         </w:rPr>
         <w:t>altura de entrepiso)</w:t>
       </w:r>
@@ -1623,7 +1747,6 @@
           <w:color w:val="FF0000"/>
           <w:sz w:val="24"/>
           <w:szCs w:val="24"/>
-          <w:highlight w:val="yellow"/>
         </w:rPr>
         <w:t xml:space="preserve"> ni 4 m. Los pretiles o parapetos deberán tener castillos con una separación no mayor que 4 m.</w:t>
       </w:r>
@@ -1635,17 +1758,51 @@
           <w:rFonts w:ascii="Arial" w:hAnsi="Arial" w:cs="Arial"/>
           <w:sz w:val="24"/>
           <w:szCs w:val="24"/>
-          <w:highlight w:val="yellow"/>
-        </w:rPr>
-      </w:pPr>
-      <w:r>
-        <w:rPr>
-          <w:rFonts w:ascii="Arial" w:hAnsi="Arial" w:cs="Arial"/>
-          <w:sz w:val="24"/>
-          <w:szCs w:val="24"/>
-          <w:highlight w:val="yellow"/>
+        </w:rPr>
+      </w:pPr>
+      <w:r>
+        <w:rPr>
+          <w:rFonts w:ascii="Arial" w:hAnsi="Arial" w:cs="Arial"/>
+          <w:sz w:val="24"/>
+          <w:szCs w:val="24"/>
         </w:rPr>
         <w:t>3 &lt;= x &lt;= 12</w:t>
+      </w:r>
+    </w:p>
+    <w:p>
+      <w:pPr>
+        <w:pStyle w:val="ListParagraph"/>
+        <w:rPr>
+          <w:rFonts w:ascii="Arial" w:hAnsi="Arial" w:cs="Arial"/>
+          <w:sz w:val="24"/>
+          <w:szCs w:val="24"/>
+        </w:rPr>
+      </w:pPr>
+      <w:r>
+        <w:rPr>
+          <w:rFonts w:ascii="Arial" w:hAnsi="Arial" w:cs="Arial"/>
+          <w:sz w:val="24"/>
+          <w:szCs w:val="24"/>
+        </w:rPr>
+        <w:t>15 puntos</w:t>
+      </w:r>
+    </w:p>
+    <w:p>
+      <w:pPr>
+        <w:pStyle w:val="ListParagraph"/>
+        <w:rPr>
+          <w:rFonts w:ascii="Arial" w:hAnsi="Arial" w:cs="Arial"/>
+          <w:sz w:val="24"/>
+          <w:szCs w:val="24"/>
+        </w:rPr>
+      </w:pPr>
+      <w:r>
+        <w:rPr>
+          <w:rFonts w:ascii="Arial" w:hAnsi="Arial" w:cs="Arial"/>
+          <w:sz w:val="24"/>
+          <w:szCs w:val="24"/>
+        </w:rPr>
+        <w:t>2.5 &lt;= H &lt;= 3.4</w:t>
       </w:r>
     </w:p>
     <w:p>
@@ -1659,17 +1816,23 @@
           <w:rFonts w:ascii="Arial" w:hAnsi="Arial" w:cs="Arial"/>
           <w:sz w:val="24"/>
           <w:szCs w:val="24"/>
-          <w:highlight w:val="yellow"/>
-        </w:rPr>
-      </w:pPr>
-      <w:r>
-        <w:rPr>
-          <w:rFonts w:ascii="Arial" w:hAnsi="Arial" w:cs="Arial"/>
-          <w:sz w:val="24"/>
-          <w:szCs w:val="24"/>
-          <w:highlight w:val="yellow"/>
+        </w:rPr>
+      </w:pPr>
+      <w:r>
+        <w:rPr>
+          <w:rFonts w:ascii="Arial" w:hAnsi="Arial" w:cs="Arial"/>
+          <w:sz w:val="24"/>
+          <w:szCs w:val="24"/>
         </w:rPr>
         <w:t>1</w:t>
+      </w:r>
+      <w:r>
+        <w:rPr>
+          <w:rFonts w:ascii="Arial" w:hAnsi="Arial" w:cs="Arial"/>
+          <w:sz w:val="24"/>
+          <w:szCs w:val="24"/>
+        </w:rPr>
+        <w:t>.0</w:t>
       </w:r>
     </w:p>
     <w:p>
@@ -1683,17 +1846,23 @@
           <w:rFonts w:ascii="Arial" w:hAnsi="Arial" w:cs="Arial"/>
           <w:sz w:val="24"/>
           <w:szCs w:val="24"/>
-          <w:highlight w:val="yellow"/>
-        </w:rPr>
-      </w:pPr>
-      <w:r>
-        <w:rPr>
-          <w:rFonts w:ascii="Arial" w:hAnsi="Arial" w:cs="Arial"/>
-          <w:sz w:val="24"/>
-          <w:szCs w:val="24"/>
-          <w:highlight w:val="yellow"/>
+        </w:rPr>
+      </w:pPr>
+      <w:r>
+        <w:rPr>
+          <w:rFonts w:ascii="Arial" w:hAnsi="Arial" w:cs="Arial"/>
+          <w:sz w:val="24"/>
+          <w:szCs w:val="24"/>
         </w:rPr>
         <w:t>2</w:t>
+      </w:r>
+      <w:r>
+        <w:rPr>
+          <w:rFonts w:ascii="Arial" w:hAnsi="Arial" w:cs="Arial"/>
+          <w:sz w:val="24"/>
+          <w:szCs w:val="24"/>
+        </w:rPr>
+        <w:t>.0</w:t>
       </w:r>
     </w:p>
     <w:p>
@@ -1707,17 +1876,15 @@
           <w:rFonts w:ascii="Arial" w:hAnsi="Arial" w:cs="Arial"/>
           <w:sz w:val="24"/>
           <w:szCs w:val="24"/>
-          <w:highlight w:val="yellow"/>
-        </w:rPr>
-      </w:pPr>
-      <w:r>
-        <w:rPr>
-          <w:rFonts w:ascii="Arial" w:hAnsi="Arial" w:cs="Arial"/>
-          <w:sz w:val="24"/>
-          <w:szCs w:val="24"/>
-          <w:highlight w:val="yellow"/>
-        </w:rPr>
-        <w:t>3</w:t>
+        </w:rPr>
+      </w:pPr>
+      <w:r>
+        <w:rPr>
+          <w:rFonts w:ascii="Arial" w:hAnsi="Arial" w:cs="Arial"/>
+          <w:sz w:val="24"/>
+          <w:szCs w:val="24"/>
+        </w:rPr>
+        <w:t>1.5*H</w:t>
       </w:r>
     </w:p>
     <w:p>
@@ -1731,18 +1898,24 @@
           <w:rFonts w:ascii="Arial" w:hAnsi="Arial" w:cs="Arial"/>
           <w:sz w:val="24"/>
           <w:szCs w:val="24"/>
-          <w:highlight w:val="yellow"/>
-        </w:rPr>
-      </w:pPr>
-      <w:r>
-        <w:rPr>
-          <w:rFonts w:ascii="Arial" w:hAnsi="Arial" w:cs="Arial"/>
-          <w:sz w:val="24"/>
-          <w:szCs w:val="24"/>
-          <w:highlight w:val="yellow"/>
+        </w:rPr>
+      </w:pPr>
+      <w:r>
+        <w:rPr>
+          <w:rFonts w:ascii="Arial" w:hAnsi="Arial" w:cs="Arial"/>
+          <w:sz w:val="24"/>
+          <w:szCs w:val="24"/>
         </w:rPr>
         <w:t>4</w:t>
       </w:r>
+      <w:r>
+        <w:rPr>
+          <w:rFonts w:ascii="Arial" w:hAnsi="Arial" w:cs="Arial"/>
+          <w:sz w:val="24"/>
+          <w:szCs w:val="24"/>
+        </w:rPr>
+        <w:t>.0</w:t>
+      </w:r>
     </w:p>
     <w:p>
       <w:pPr>
@@ -1760,6 +1933,7 @@
           <w:sz w:val="24"/>
           <w:szCs w:val="24"/>
         </w:rPr>
+        <w:lastRenderedPageBreak/>
         <w:drawing>
           <wp:inline distT="0" distB="0" distL="0" distR="0" wp14:anchorId="68EE1FCD" wp14:editId="1246EFB1">
             <wp:extent cx="2139950" cy="1648379"/>
@@ -1939,6 +2113,28 @@
         <w:t>X puede ser 10, 12 o 15.</w:t>
       </w:r>
     </w:p>
+    <w:p>
+      <w:pPr>
+        <w:pStyle w:val="ListParagraph"/>
+        <w:rPr>
+          <w:rFonts w:ascii="Arial" w:hAnsi="Arial" w:cs="Arial"/>
+          <w:b/>
+          <w:bCs/>
+          <w:sz w:val="24"/>
+          <w:szCs w:val="24"/>
+        </w:rPr>
+      </w:pPr>
+      <w:r>
+        <w:rPr>
+          <w:rFonts w:ascii="Arial" w:hAnsi="Arial" w:cs="Arial"/>
+          <w:b/>
+          <w:bCs/>
+          <w:sz w:val="24"/>
+          <w:szCs w:val="24"/>
+        </w:rPr>
+        <w:t>15 puntos</w:t>
+      </w:r>
+    </w:p>
     <w:bookmarkEnd w:id="0"/>
     <w:p>
       <w:pPr>
@@ -2308,15 +2504,13 @@
           <w:rFonts w:ascii="Arial" w:hAnsi="Arial" w:cs="Arial"/>
           <w:sz w:val="24"/>
           <w:szCs w:val="24"/>
-          <w:highlight w:val="yellow"/>
-        </w:rPr>
-      </w:pPr>
-      <w:r>
-        <w:rPr>
-          <w:rFonts w:ascii="Arial" w:hAnsi="Arial" w:cs="Arial"/>
-          <w:sz w:val="24"/>
-          <w:szCs w:val="24"/>
-          <w:highlight w:val="yellow"/>
+        </w:rPr>
+      </w:pPr>
+      <w:r>
+        <w:rPr>
+          <w:rFonts w:ascii="Arial" w:hAnsi="Arial" w:cs="Arial"/>
+          <w:sz w:val="24"/>
+          <w:szCs w:val="24"/>
         </w:rPr>
         <w:t xml:space="preserve">Si la distancia entre los 2 muros </w:t>
       </w:r>
@@ -2325,7 +2519,6 @@
           <w:rFonts w:ascii="Arial" w:hAnsi="Arial" w:cs="Arial"/>
           <w:sz w:val="24"/>
           <w:szCs w:val="24"/>
-          <w:highlight w:val="yellow"/>
         </w:rPr>
         <w:t xml:space="preserve">reforzados interiormente </w:t>
       </w:r>
@@ -2334,9 +2527,40 @@
           <w:rFonts w:ascii="Arial" w:hAnsi="Arial" w:cs="Arial"/>
           <w:sz w:val="24"/>
           <w:szCs w:val="24"/>
-          <w:highlight w:val="yellow"/>
-        </w:rPr>
-        <w:t>es de x m, ¿Cuántas barras de refuerzo se deberán colocar?</w:t>
+        </w:rPr>
+        <w:t>es de x m, ¿Cuánt</w:t>
+      </w:r>
+      <w:r>
+        <w:rPr>
+          <w:rFonts w:ascii="Arial" w:hAnsi="Arial" w:cs="Arial"/>
+          <w:sz w:val="24"/>
+          <w:szCs w:val="24"/>
+        </w:rPr>
+        <w:t xml:space="preserve">os pares </w:t>
+      </w:r>
+      <w:r>
+        <w:rPr>
+          <w:rFonts w:ascii="Arial" w:hAnsi="Arial" w:cs="Arial"/>
+          <w:sz w:val="24"/>
+          <w:szCs w:val="24"/>
+        </w:rPr>
+        <w:t xml:space="preserve">de refuerzo </w:t>
+      </w:r>
+      <w:r>
+        <w:rPr>
+          <w:rFonts w:ascii="Arial" w:hAnsi="Arial" w:cs="Arial"/>
+          <w:sz w:val="24"/>
+          <w:szCs w:val="24"/>
+        </w:rPr>
+        <w:t xml:space="preserve">de celdas consecutivas con refuerzo </w:t>
+      </w:r>
+      <w:r>
+        <w:rPr>
+          <w:rFonts w:ascii="Arial" w:hAnsi="Arial" w:cs="Arial"/>
+          <w:sz w:val="24"/>
+          <w:szCs w:val="24"/>
+        </w:rPr>
+        <w:t>se deberán colocar?</w:t>
       </w:r>
     </w:p>
     <w:p>
@@ -2356,7 +2580,6 @@
           <w:szCs w:val="24"/>
           <w:lang w:val="en-US"/>
         </w:rPr>
-        <w:lastRenderedPageBreak/>
         <w:t xml:space="preserve">x%3 == </w:t>
       </w:r>
       <w:proofErr w:type="gramStart"/>
@@ -2398,6 +2621,61 @@
           <w:lang w:val="en-US"/>
         </w:rPr>
         <w:t xml:space="preserve"> Floor(x/3) + 2; 4/3 = 1 +2 = 3; 3/3  =  1 + 1 = 2</w:t>
+      </w:r>
+    </w:p>
+    <w:p>
+      <w:pPr>
+        <w:pStyle w:val="ListParagraph"/>
+        <w:spacing w:before="240"/>
+        <w:rPr>
+          <w:rFonts w:ascii="Arial" w:hAnsi="Arial" w:cs="Arial"/>
+          <w:sz w:val="24"/>
+          <w:szCs w:val="24"/>
+          <w:lang w:val="en-US"/>
+        </w:rPr>
+      </w:pPr>
+      <w:r>
+        <w:rPr>
+          <w:rFonts w:ascii="Arial" w:hAnsi="Arial" w:cs="Arial"/>
+          <w:sz w:val="24"/>
+          <w:szCs w:val="24"/>
+          <w:lang w:val="en-US"/>
+        </w:rPr>
+        <w:t xml:space="preserve">5 &lt;= x &lt;= </w:t>
+      </w:r>
+      <w:r>
+        <w:rPr>
+          <w:rFonts w:ascii="Arial" w:hAnsi="Arial" w:cs="Arial"/>
+          <w:sz w:val="24"/>
+          <w:szCs w:val="24"/>
+          <w:lang w:val="en-US"/>
+        </w:rPr>
+        <w:t>9</w:t>
+      </w:r>
+    </w:p>
+    <w:p>
+      <w:pPr>
+        <w:pStyle w:val="ListParagraph"/>
+        <w:spacing w:before="240"/>
+        <w:rPr>
+          <w:rFonts w:ascii="Arial" w:hAnsi="Arial" w:cs="Arial"/>
+          <w:b/>
+          <w:bCs/>
+          <w:sz w:val="24"/>
+          <w:szCs w:val="24"/>
+          <w:lang w:val="en-US"/>
+        </w:rPr>
+      </w:pPr>
+      <w:r>
+        <w:rPr>
+          <w:rFonts w:ascii="Arial" w:hAnsi="Arial" w:cs="Arial"/>
+          <w:b/>
+          <w:bCs/>
+          <w:sz w:val="24"/>
+          <w:szCs w:val="24"/>
+          <w:lang w:val="en-US"/>
+        </w:rPr>
+        <w:t>15 puntos</w:t>
       </w:r>
     </w:p>
     <w:p>
@@ -2540,6 +2818,7 @@
           <w:sz w:val="24"/>
           <w:szCs w:val="24"/>
         </w:rPr>
+        <w:lastRenderedPageBreak/>
         <w:t>a) Deberá colocarse, por lo menos, una barra vertical o refuerzo con resistencia a tensión equivalente, en cada una de dos celdas consecutivas, en todo</w:t>
       </w:r>
       <w:r>
@@ -2578,15 +2857,6 @@
         </w:rPr>
         <w:t xml:space="preserve"> intersecciones entre muros o a cada 3 m</w:t>
       </w:r>
-      <w:r>
-        <w:rPr>
-          <w:rFonts w:ascii="Arial" w:hAnsi="Arial" w:cs="Arial"/>
-          <w:color w:val="FF0000"/>
-          <w:sz w:val="24"/>
-          <w:szCs w:val="24"/>
-        </w:rPr>
-        <w:t>.</w:t>
-      </w:r>
     </w:p>
     <w:p>
       <w:pPr>
@@ -2607,10 +2877,10 @@
           <w:szCs w:val="24"/>
         </w:rPr>
         <w:drawing>
-          <wp:inline distT="0" distB="0" distL="0" distR="0" wp14:anchorId="22A97A9D" wp14:editId="5AD1A862">
-            <wp:extent cx="2353934" cy="1860550"/>
-            <wp:effectExtent l="0" t="0" r="8890" b="6350"/>
-            <wp:docPr id="1" name="Picture 1"/>
+          <wp:inline distT="0" distB="0" distL="0" distR="0" wp14:anchorId="50F9E71E" wp14:editId="0CD9DD8B">
+            <wp:extent cx="1504617" cy="1630680"/>
+            <wp:effectExtent l="0" t="0" r="635" b="7620"/>
+            <wp:docPr id="20" name="Picture 20"/>
             <wp:cNvGraphicFramePr>
               <a:graphicFrameLocks xmlns:a="http://schemas.openxmlformats.org/drawingml/2006/main" noChangeAspect="1"/>
             </wp:cNvGraphicFramePr>
@@ -2618,13 +2888,13 @@
               <a:graphicData uri="http://schemas.openxmlformats.org/drawingml/2006/picture">
                 <pic:pic xmlns:pic="http://schemas.openxmlformats.org/drawingml/2006/picture">
                   <pic:nvPicPr>
-                    <pic:cNvPr id="0" name="Picture 12"/>
+                    <pic:cNvPr id="0" name="Picture 1"/>
                     <pic:cNvPicPr>
                       <a:picLocks noChangeAspect="1" noChangeArrowheads="1"/>
                     </pic:cNvPicPr>
                   </pic:nvPicPr>
                   <pic:blipFill>
-                    <a:blip r:embed="rId18">
+                    <a:blip r:embed="rId20" cstate="print">
                       <a:extLst>
                         <a:ext uri="{28A0092B-C50C-407E-A947-70E740481C1C}">
                           <a14:useLocalDpi xmlns:a14="http://schemas.microsoft.com/office/drawing/2010/main" val="0"/>
@@ -2639,7 +2909,7 @@
                   <pic:spPr bwMode="auto">
                     <a:xfrm>
                       <a:off x="0" y="0"/>
-                      <a:ext cx="2359357" cy="1864837"/>
+                      <a:ext cx="1508066" cy="1634418"/>
                     </a:xfrm>
                     <a:prstGeom prst="rect">
                       <a:avLst/>
@@ -2664,7 +2934,7 @@
           <w:szCs w:val="24"/>
         </w:rPr>
         <w:drawing>
-          <wp:inline distT="0" distB="0" distL="0" distR="0" wp14:anchorId="40CEA315" wp14:editId="2BE313EB">
+          <wp:inline distT="0" distB="0" distL="0" distR="0" wp14:anchorId="40CEA315" wp14:editId="0380AECF">
             <wp:extent cx="2044700" cy="1692724"/>
             <wp:effectExtent l="0" t="0" r="0" b="3175"/>
             <wp:docPr id="2" name="Picture 2"/>
@@ -2681,7 +2951,7 @@
                     </pic:cNvPicPr>
                   </pic:nvPicPr>
                   <pic:blipFill>
-                    <a:blip r:embed="rId20" cstate="print">
+                    <a:blip r:embed="rId21" cstate="print">
                       <a:extLst>
                         <a:ext uri="{28A0092B-C50C-407E-A947-70E740481C1C}">
                           <a14:useLocalDpi xmlns:a14="http://schemas.microsoft.com/office/drawing/2010/main" val="0"/>
@@ -2765,6 +3035,28 @@
     <w:p>
       <w:pPr>
         <w:pStyle w:val="ListParagraph"/>
+        <w:rPr>
+          <w:rFonts w:ascii="Arial" w:hAnsi="Arial" w:cs="Arial"/>
+          <w:b/>
+          <w:bCs/>
+          <w:sz w:val="24"/>
+          <w:szCs w:val="24"/>
+        </w:rPr>
+      </w:pPr>
+      <w:r>
+        <w:rPr>
+          <w:rFonts w:ascii="Arial" w:hAnsi="Arial" w:cs="Arial"/>
+          <w:b/>
+          <w:bCs/>
+          <w:sz w:val="24"/>
+          <w:szCs w:val="24"/>
+        </w:rPr>
+        <w:t>5 puntos</w:t>
+      </w:r>
+    </w:p>
+    <w:p>
+      <w:pPr>
+        <w:pStyle w:val="ListParagraph"/>
         <w:numPr>
           <w:ilvl w:val="1"/>
           <w:numId w:val="1"/>
@@ -2944,7 +3236,7 @@
                     </pic:cNvPicPr>
                   </pic:nvPicPr>
                   <pic:blipFill>
-                    <a:blip r:embed="rId21" cstate="print">
+                    <a:blip r:embed="rId22" cstate="print">
                       <a:extLst>
                         <a:ext uri="{28A0092B-C50C-407E-A947-70E740481C1C}">
                           <a14:useLocalDpi xmlns:a14="http://schemas.microsoft.com/office/drawing/2010/main" val="0"/>
@@ -3000,7 +3292,7 @@
                     </pic:cNvPicPr>
                   </pic:nvPicPr>
                   <pic:blipFill>
-                    <a:blip r:embed="rId22" cstate="print">
+                    <a:blip r:embed="rId23" cstate="print">
                       <a:extLst>
                         <a:ext uri="{28A0092B-C50C-407E-A947-70E740481C1C}">
                           <a14:useLocalDpi xmlns:a14="http://schemas.microsoft.com/office/drawing/2010/main" val="0"/>
@@ -3151,6 +3443,28 @@
         <w:pStyle w:val="ListParagraph"/>
         <w:rPr>
           <w:rFonts w:ascii="Arial" w:hAnsi="Arial" w:cs="Arial"/>
+          <w:b/>
+          <w:bCs/>
+          <w:sz w:val="24"/>
+          <w:szCs w:val="24"/>
+        </w:rPr>
+      </w:pPr>
+      <w:r>
+        <w:rPr>
+          <w:rFonts w:ascii="Arial" w:hAnsi="Arial" w:cs="Arial"/>
+          <w:b/>
+          <w:bCs/>
+          <w:sz w:val="24"/>
+          <w:szCs w:val="24"/>
+        </w:rPr>
+        <w:t>10 puntos</w:t>
+      </w:r>
+    </w:p>
+    <w:p>
+      <w:pPr>
+        <w:pStyle w:val="ListParagraph"/>
+        <w:rPr>
+          <w:rFonts w:ascii="Arial" w:hAnsi="Arial" w:cs="Arial"/>
           <w:sz w:val="24"/>
           <w:szCs w:val="24"/>
         </w:rPr>
@@ -3207,7 +3521,6 @@
           <w:sz w:val="24"/>
           <w:szCs w:val="24"/>
         </w:rPr>
-        <w:lastRenderedPageBreak/>
         <w:t>50</w:t>
       </w:r>
       <w:r>
@@ -3412,6 +3725,7 @@
           <w:sz w:val="24"/>
           <w:szCs w:val="24"/>
         </w:rPr>
+        <w:lastRenderedPageBreak/>
         <w:drawing>
           <wp:inline distT="0" distB="0" distL="0" distR="0" wp14:anchorId="5D9E6289" wp14:editId="42058D34">
             <wp:extent cx="1832215" cy="1879600"/>
@@ -3430,7 +3744,7 @@
                     </pic:cNvPicPr>
                   </pic:nvPicPr>
                   <pic:blipFill>
-                    <a:blip r:embed="rId23">
+                    <a:blip r:embed="rId24">
                       <a:extLst>
                         <a:ext uri="{28A0092B-C50C-407E-A947-70E740481C1C}">
                           <a14:useLocalDpi xmlns:a14="http://schemas.microsoft.com/office/drawing/2010/main" val="0"/>
@@ -3494,7 +3808,7 @@
                     </pic:cNvPicPr>
                   </pic:nvPicPr>
                   <pic:blipFill>
-                    <a:blip r:embed="rId24" cstate="print">
+                    <a:blip r:embed="rId25" cstate="print">
                       <a:extLst>
                         <a:ext uri="{28A0092B-C50C-407E-A947-70E740481C1C}">
                           <a14:useLocalDpi xmlns:a14="http://schemas.microsoft.com/office/drawing/2010/main" val="0"/>

</xml_diff>